<commit_message>
updating SOP for 2023
</commit_message>
<xml_diff>
--- a/Data/DataAlreadyUploadedToEDI/EDIProductionFiles/MakeEML_ManualDischarge/SOP for Manual Reservoir Continuum Discharge Data Collection and Calculation.docx
+++ b/Data/DataAlreadyUploadedToEDI/EDIProductionFiles/MakeEML_ManualDischarge/SOP for Manual Reservoir Continuum Discharge Data Collection and Calculation.docx
@@ -1,21 +1,51 @@
 
 <file path=word/document.xml><?xml version="1.0" encoding="utf-8"?>
-<w:document xmlns:wpc="http://schemas.microsoft.com/office/word/2010/wordprocessingCanvas" xmlns:cx="http://schemas.microsoft.com/office/drawing/2014/chartex" xmlns:cx1="http://schemas.microsoft.com/office/drawing/2015/9/8/chartex" xmlns:cx2="http://schemas.microsoft.com/office/drawing/2015/10/21/chartex" xmlns:cx3="http://schemas.microsoft.com/office/drawing/2016/5/9/chartex" xmlns:cx4="http://schemas.microsoft.com/office/drawing/2016/5/10/chartex" xmlns:cx5="http://schemas.microsoft.com/office/drawing/2016/5/11/chartex" xmlns:cx6="http://schemas.microsoft.com/office/drawing/2016/5/12/chartex" xmlns:cx7="http://schemas.microsoft.com/office/drawing/2016/5/13/chartex" xmlns:cx8="http://schemas.microsoft.com/office/drawing/2016/5/14/chartex" xmlns:mc="http://schemas.openxmlformats.org/markup-compatibility/2006" xmlns:aink="http://schemas.microsoft.com/office/drawing/2016/ink" xmlns:am3d="http://schemas.microsoft.com/office/drawing/2017/model3d" xmlns:o="urn:schemas-microsoft-com:office:office" xmlns:r="http://schemas.openxmlformats.org/officeDocument/2006/relationships" xmlns:m="http://schemas.openxmlformats.org/officeDocument/2006/math" xmlns:v="urn:schemas-microsoft-com:vml" xmlns:wp14="http://schemas.microsoft.com/office/word/2010/wordprocessingDrawing" xmlns:wp="http://schemas.openxmlformats.org/drawingml/2006/wordprocessingDrawing" xmlns:w10="urn:schemas-microsoft-com:office:word" xmlns:w="http://schemas.openxmlformats.org/wordprocessingml/2006/main" xmlns:w14="http://schemas.microsoft.com/office/word/2010/wordml" xmlns:w15="http://schemas.microsoft.com/office/word/2012/wordml" xmlns:w16cex="http://schemas.microsoft.com/office/word/2018/wordml/cex" xmlns:w16cid="http://schemas.microsoft.com/office/word/2016/wordml/cid" xmlns:w16="http://schemas.microsoft.com/office/word/2018/wordml" xmlns:w16sdtdh="http://schemas.microsoft.com/office/word/2020/wordml/sdtdatahash" xmlns:w16se="http://schemas.microsoft.com/office/word/2015/wordml/symex" xmlns:wpg="http://schemas.microsoft.com/office/word/2010/wordprocessingGroup" xmlns:wpi="http://schemas.microsoft.com/office/word/2010/wordprocessingInk" xmlns:wne="http://schemas.microsoft.com/office/word/2006/wordml" xmlns:wps="http://schemas.microsoft.com/office/word/2010/wordprocessingShape" mc:Ignorable="w14 w15 w16se w16cid w16 w16cex w16sdtdh wp14">
+<w:document xmlns:wpc="http://schemas.microsoft.com/office/word/2010/wordprocessingCanvas" xmlns:cx="http://schemas.microsoft.com/office/drawing/2014/chartex" xmlns:cx1="http://schemas.microsoft.com/office/drawing/2015/9/8/chartex" xmlns:cx2="http://schemas.microsoft.com/office/drawing/2015/10/21/chartex" xmlns:cx3="http://schemas.microsoft.com/office/drawing/2016/5/9/chartex" xmlns:cx4="http://schemas.microsoft.com/office/drawing/2016/5/10/chartex" xmlns:cx5="http://schemas.microsoft.com/office/drawing/2016/5/11/chartex" xmlns:cx6="http://schemas.microsoft.com/office/drawing/2016/5/12/chartex" xmlns:cx7="http://schemas.microsoft.com/office/drawing/2016/5/13/chartex" xmlns:cx8="http://schemas.microsoft.com/office/drawing/2016/5/14/chartex" xmlns:mc="http://schemas.openxmlformats.org/markup-compatibility/2006" xmlns:aink="http://schemas.microsoft.com/office/drawing/2016/ink" xmlns:am3d="http://schemas.microsoft.com/office/drawing/2017/model3d" xmlns:o="urn:schemas-microsoft-com:office:office" xmlns:oel="http://schemas.microsoft.com/office/2019/extlst" xmlns:r="http://schemas.openxmlformats.org/officeDocument/2006/relationships" xmlns:m="http://schemas.openxmlformats.org/officeDocument/2006/math" xmlns:v="urn:schemas-microsoft-com:vml" xmlns:wp14="http://schemas.microsoft.com/office/word/2010/wordprocessingDrawing" xmlns:wp="http://schemas.openxmlformats.org/drawingml/2006/wordprocessingDrawing" xmlns:w10="urn:schemas-microsoft-com:office:word" xmlns:w="http://schemas.openxmlformats.org/wordprocessingml/2006/main" xmlns:w14="http://schemas.microsoft.com/office/word/2010/wordml" xmlns:w15="http://schemas.microsoft.com/office/word/2012/wordml" xmlns:w16cex="http://schemas.microsoft.com/office/word/2018/wordml/cex" xmlns:w16cid="http://schemas.microsoft.com/office/word/2016/wordml/cid" xmlns:w16="http://schemas.microsoft.com/office/word/2018/wordml" xmlns:w16sdtdh="http://schemas.microsoft.com/office/word/2020/wordml/sdtdatahash" xmlns:w16se="http://schemas.microsoft.com/office/word/2015/wordml/symex" xmlns:wpg="http://schemas.microsoft.com/office/word/2010/wordprocessingGroup" xmlns:wpi="http://schemas.microsoft.com/office/word/2010/wordprocessingInk" xmlns:wne="http://schemas.microsoft.com/office/word/2006/wordml" xmlns:wps="http://schemas.microsoft.com/office/word/2010/wordprocessingShape" mc:Ignorable="w14 w15 w16se w16cid w16 w16cex w16sdtdh wp14">
   <w:body>
     <w:p>
       <w:pPr>
         <w:pStyle w:val="BodyText"/>
         <w:spacing w:before="46" w:line="259" w:lineRule="auto"/>
-        <w:ind w:left="100" w:right="4325" w:firstLine="0"/>
-        <w:rPr>
-          <w:rFonts w:ascii="Calibri"/>
-        </w:rPr>
-      </w:pPr>
-      <w:r>
-        <w:rPr>
-          <w:rFonts w:ascii="Calibri"/>
-        </w:rPr>
-        <w:t>SOP for calculating discharge using a propeller flowmeter</w:t>
+        <w:ind w:left="100" w:right="1280" w:firstLine="0"/>
+        <w:rPr>
+          <w:rFonts w:ascii="Calibri"/>
+        </w:rPr>
+      </w:pPr>
+      <w:r>
+        <w:rPr>
+          <w:rFonts w:ascii="Calibri"/>
+        </w:rPr>
+        <w:t xml:space="preserve">SOP for calculating discharge </w:t>
+      </w:r>
+      <w:r>
+        <w:rPr>
+          <w:rFonts w:ascii="Calibri"/>
+        </w:rPr>
+        <w:t>using an i</w:t>
+      </w:r>
+      <w:r>
+        <w:rPr>
+          <w:rFonts w:ascii="Calibri"/>
+        </w:rPr>
+        <w:t>nstantaneous velocity meter</w:t>
+      </w:r>
+      <w:r>
+        <w:rPr>
+          <w:rFonts w:ascii="Calibri"/>
+        </w:rPr>
+        <w:t xml:space="preserve"> </w:t>
+      </w:r>
+      <w:r>
+        <w:rPr>
+          <w:rFonts w:ascii="Calibri"/>
+        </w:rPr>
+        <w:t xml:space="preserve">or </w:t>
+      </w:r>
+      <w:r>
+        <w:rPr>
+          <w:rFonts w:ascii="Calibri"/>
+        </w:rPr>
+        <w:t>propeller flowmeter</w:t>
       </w:r>
       <w:r>
         <w:rPr>
@@ -678,12 +708,14 @@
         </w:rPr>
         <w:t xml:space="preserve"> </w:t>
       </w:r>
+      <w:proofErr w:type="gramStart"/>
       <w:r>
         <w:rPr>
           <w:color w:val="212121"/>
         </w:rPr>
         <w:t>width</w:t>
       </w:r>
+      <w:proofErr w:type="gramEnd"/>
     </w:p>
     <w:p>
       <w:pPr>
@@ -2644,11 +2676,19 @@
         </w:rPr>
         <w:t xml:space="preserve"> </w:t>
       </w:r>
-      <w:r>
-        <w:rPr>
-          <w:color w:val="212121"/>
-        </w:rPr>
-        <w:t>BVR and</w:t>
+      <w:proofErr w:type="spellStart"/>
+      <w:r>
+        <w:rPr>
+          <w:color w:val="212121"/>
+        </w:rPr>
+        <w:t>BVR</w:t>
+      </w:r>
+      <w:proofErr w:type="spellEnd"/>
+      <w:r>
+        <w:rPr>
+          <w:color w:val="212121"/>
+        </w:rPr>
+        <w:t xml:space="preserve"> and</w:t>
       </w:r>
       <w:r>
         <w:rPr>
@@ -2782,12 +2822,14 @@
         </w:rPr>
         <w:t xml:space="preserve"> </w:t>
       </w:r>
+      <w:proofErr w:type="gramStart"/>
       <w:r>
         <w:rPr>
           <w:color w:val="212121"/>
         </w:rPr>
         <w:t>datasheet</w:t>
       </w:r>
+      <w:proofErr w:type="gramEnd"/>
     </w:p>
     <w:p>
       <w:pPr>
@@ -2828,12 +2870,14 @@
         </w:rPr>
         <w:t xml:space="preserve"> </w:t>
       </w:r>
+      <w:proofErr w:type="gramStart"/>
       <w:r>
         <w:rPr>
           <w:color w:val="212121"/>
         </w:rPr>
         <w:t>bucket</w:t>
       </w:r>
+      <w:proofErr w:type="gramEnd"/>
     </w:p>
     <w:p>
       <w:pPr>
@@ -3105,8 +3149,16 @@
         <w:rPr>
           <w:color w:val="212121"/>
         </w:rPr>
-        <w:t>‘compensated’</w:t>
-      </w:r>
+        <w:t>‘</w:t>
+      </w:r>
+      <w:proofErr w:type="gramStart"/>
+      <w:r>
+        <w:rPr>
+          <w:color w:val="212121"/>
+        </w:rPr>
+        <w:t>compensated’</w:t>
+      </w:r>
+      <w:proofErr w:type="gramEnd"/>
     </w:p>
     <w:p>
       <w:pPr>
@@ -3239,12 +3291,14 @@
         </w:rPr>
         <w:t xml:space="preserve"> </w:t>
       </w:r>
+      <w:proofErr w:type="gramStart"/>
       <w:r>
         <w:rPr>
           <w:color w:val="212121"/>
         </w:rPr>
         <w:t>conductance</w:t>
       </w:r>
+      <w:proofErr w:type="gramEnd"/>
     </w:p>
     <w:p>
       <w:pPr>
@@ -3272,12 +3326,14 @@
         </w:rPr>
         <w:t xml:space="preserve"> </w:t>
       </w:r>
+      <w:proofErr w:type="gramStart"/>
       <w:r>
         <w:rPr>
           <w:color w:val="212121"/>
         </w:rPr>
         <w:t>190g</w:t>
       </w:r>
+      <w:proofErr w:type="gramEnd"/>
     </w:p>
     <w:p>
       <w:pPr>
@@ -3296,7 +3352,21 @@
         <w:rPr>
           <w:color w:val="212121"/>
         </w:rPr>
-        <w:t>Select a monitoring site where you will read specific conductance measurements which is in a</w:t>
+        <w:t xml:space="preserve">Select a monitoring site where you will read specific conductance measurements which </w:t>
+      </w:r>
+      <w:proofErr w:type="gramStart"/>
+      <w:r>
+        <w:rPr>
+          <w:color w:val="212121"/>
+        </w:rPr>
+        <w:t>is</w:t>
+      </w:r>
+      <w:proofErr w:type="gramEnd"/>
+      <w:r>
+        <w:rPr>
+          <w:color w:val="212121"/>
+        </w:rPr>
+        <w:t xml:space="preserve"> in a</w:t>
       </w:r>
       <w:r>
         <w:rPr>
@@ -5103,7 +5173,15 @@
         <w:t xml:space="preserve"> </w:t>
       </w:r>
       <w:r>
-        <w:t>overlap the surveyed cross sections and should be located in a relatively straight reach with</w:t>
+        <w:t xml:space="preserve">overlap the surveyed cross sections and should </w:t>
+      </w:r>
+      <w:proofErr w:type="gramStart"/>
+      <w:r>
+        <w:t>be located in</w:t>
+      </w:r>
+      <w:proofErr w:type="gramEnd"/>
+      <w:r>
+        <w:t xml:space="preserve"> a relatively straight reach with</w:t>
       </w:r>
       <w:r>
         <w:rPr>
@@ -5488,7 +5566,15 @@
         <w:t xml:space="preserve"> </w:t>
       </w:r>
       <w:r>
-        <w:t>(tavg).</w:t>
+        <w:t>(</w:t>
+      </w:r>
+      <w:proofErr w:type="spellStart"/>
+      <w:r>
+        <w:t>tavg</w:t>
+      </w:r>
+      <w:proofErr w:type="spellEnd"/>
+      <w:r>
+        <w:t>).</w:t>
       </w:r>
     </w:p>
     <w:p>
@@ -5577,8 +5663,13 @@
         <w:t xml:space="preserve"> </w:t>
       </w:r>
       <w:r>
-        <w:t>L / tavg</w:t>
-      </w:r>
+        <w:t xml:space="preserve">L / </w:t>
+      </w:r>
+      <w:proofErr w:type="spellStart"/>
+      <w:r>
+        <w:t>tavg</w:t>
+      </w:r>
+      <w:proofErr w:type="spellEnd"/>
     </w:p>
     <w:p>
       <w:pPr>
@@ -5901,7 +5992,21 @@
         <w:rPr>
           <w:rFonts w:ascii="Calibri"/>
         </w:rPr>
-        <w:t>at Carvins Cove Reservoir</w:t>
+        <w:t xml:space="preserve">at </w:t>
+      </w:r>
+      <w:proofErr w:type="spellStart"/>
+      <w:r>
+        <w:rPr>
+          <w:rFonts w:ascii="Calibri"/>
+        </w:rPr>
+        <w:t>Carvins</w:t>
+      </w:r>
+      <w:proofErr w:type="spellEnd"/>
+      <w:r>
+        <w:rPr>
+          <w:rFonts w:ascii="Calibri"/>
+        </w:rPr>
+        <w:t xml:space="preserve"> Cove Reservoir</w:t>
       </w:r>
     </w:p>
     <w:p>
@@ -5937,7 +6042,21 @@
         <w:rPr>
           <w:rFonts w:ascii="Calibri"/>
         </w:rPr>
-        <w:t>by D.W. Howard</w:t>
+        <w:t xml:space="preserve">by </w:t>
+      </w:r>
+      <w:proofErr w:type="spellStart"/>
+      <w:r>
+        <w:rPr>
+          <w:rFonts w:ascii="Calibri"/>
+        </w:rPr>
+        <w:t>D.W</w:t>
+      </w:r>
+      <w:proofErr w:type="spellEnd"/>
+      <w:r>
+        <w:rPr>
+          <w:rFonts w:ascii="Calibri"/>
+        </w:rPr>
+        <w:t>. Howard</w:t>
       </w:r>
     </w:p>
     <w:p>
@@ -5979,7 +6098,7 @@
         <w:rPr>
           <w:rFonts w:ascii="Calibri"/>
         </w:rPr>
-        <w:t>Jan 13, 2022</w:t>
+        <w:t>Dec 19, 2023</w:t>
       </w:r>
     </w:p>
     <w:p>
@@ -6086,7 +6205,23 @@
         <w:spacing w:before="1"/>
       </w:pPr>
       <w:r>
-        <w:t xml:space="preserve">Once at the site you will time how long it takes the water to fill the bucket (t). Record the time taken to fill the bucket and the volume of water collected. You will repeat this 3 or more times </w:t>
+        <w:t xml:space="preserve">Once at the site you will time how long it </w:t>
+      </w:r>
+      <w:proofErr w:type="gramStart"/>
+      <w:r>
+        <w:t>takes</w:t>
+      </w:r>
+      <w:proofErr w:type="gramEnd"/>
+      <w:r>
+        <w:t xml:space="preserve"> the water to fill the bucket (t). Record the time taken to fill the bucket and the volume of water collected. You will repeat </w:t>
+      </w:r>
+      <w:proofErr w:type="gramStart"/>
+      <w:r>
+        <w:t>this 3 or more times</w:t>
+      </w:r>
+      <w:proofErr w:type="gramEnd"/>
+      <w:r>
+        <w:t xml:space="preserve"> </w:t>
       </w:r>
       <w:r>
         <w:t xml:space="preserve">at each site with flowing water. </w:t>
@@ -6164,7 +6299,15 @@
         <w:t>3-5</w:t>
       </w:r>
       <w:r>
-        <w:t xml:space="preserve"> for each location and them sum across each location to obtain the discharge for that site. </w:t>
+        <w:t xml:space="preserve"> for each location and </w:t>
+      </w:r>
+      <w:proofErr w:type="gramStart"/>
+      <w:r>
+        <w:t>them</w:t>
+      </w:r>
+      <w:proofErr w:type="gramEnd"/>
+      <w:r>
+        <w:t xml:space="preserve"> sum across each location to obtain the discharge for that site. </w:t>
       </w:r>
     </w:p>
     <w:p>
@@ -6181,13 +6324,38 @@
         <w:spacing w:before="1"/>
       </w:pPr>
       <w:r>
-        <w:t xml:space="preserve">These calculations are shown in the excel workbook named </w:t>
+        <w:t xml:space="preserve">These calculations </w:t>
+      </w:r>
+      <w:r>
+        <w:t>can be done in the R script ‘</w:t>
+      </w:r>
+      <w:proofErr w:type="spellStart"/>
+      <w:r>
+        <w:t>ManualDischarge_</w:t>
+      </w:r>
+      <w:proofErr w:type="gramStart"/>
+      <w:r>
+        <w:t>qaqc.R</w:t>
+      </w:r>
+      <w:proofErr w:type="spellEnd"/>
+      <w:proofErr w:type="gramEnd"/>
+      <w:r>
+        <w:t>’ or</w:t>
+      </w:r>
+      <w:r>
+        <w:t xml:space="preserve"> in the excel workbook named </w:t>
       </w:r>
       <w:r>
         <w:t>CCR_VolumetricFlow_discharge_Calc_example.xlsx</w:t>
       </w:r>
       <w:r>
-        <w:t xml:space="preserve">, where data collected in the filed is added to columns F, G, and H. </w:t>
+        <w:t xml:space="preserve">, where data collected in the </w:t>
+      </w:r>
+      <w:r>
+        <w:t>field</w:t>
+      </w:r>
+      <w:r>
+        <w:t xml:space="preserve"> is added to columns F, G, and H. </w:t>
       </w:r>
     </w:p>
     <w:p>
@@ -6255,8 +6423,13 @@
         <w:spacing w:before="1"/>
       </w:pPr>
       <w:r>
-        <w:t>Discharge can then be converted to desired units in column M</w:t>
-      </w:r>
+        <w:t xml:space="preserve">Discharge can then be converted to desired units in column </w:t>
+      </w:r>
+      <w:proofErr w:type="gramStart"/>
+      <w:r>
+        <w:t>M</w:t>
+      </w:r>
+      <w:proofErr w:type="gramEnd"/>
     </w:p>
     <w:p>
       <w:pPr>
@@ -6402,7 +6575,7 @@
           </mc:Choice>
           <mc:Fallback>
             <w:pict>
-              <v:group w14:anchorId="51F1B3A5" id="Group 3" o:spid="_x0000_s1026" style="position:absolute;margin-left:2.55pt;margin-top:18.65pt;width:472.55pt;height:188.5pt;z-index:251666944" coordsize="60017,23942" o:gfxdata="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">
+              <v:group w14:anchorId="5FB4F103" id="Group 3" o:spid="_x0000_s1026" style="position:absolute;margin-left:2.55pt;margin-top:18.65pt;width:472.55pt;height:188.5pt;z-index:251666944" coordsize="60017,23942" o:gfxdata="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